<commit_message>
add song entropy tuning and update document
</commit_message>
<xml_diff>
--- a/res/document/User Guideline.docx
+++ b/res/document/User Guideline.docx
@@ -559,207 +559,225 @@
         <w:pStyle w:val="Heading3"/>
       </w:pPr>
       <w:r>
-        <w:t>Intput</w:t>
-      </w:r>
-    </w:p>
-    <w:p>
-      <w:pPr>
-        <w:pStyle w:val="ListParagraph"/>
-        <w:numPr>
-          <w:ilvl w:val="0"/>
-          <w:numId w:val="1"/>
-        </w:numPr>
-        <w:rPr>
-          <w:i/>
-        </w:rPr>
-      </w:pPr>
-      <w:r>
-        <w:rPr>
-          <w:i/>
-        </w:rPr>
-        <w:t>Same as</w:t>
-      </w:r>
-      <w:r>
-        <w:rPr>
-          <w:i/>
-        </w:rPr>
-        <w:t xml:space="preserve"> </w:t>
-      </w:r>
-      <w:r>
-        <w:rPr>
-          <w:rStyle w:val="codeChar"/>
-        </w:rPr>
-        <w:t>pianoTuner</w:t>
-      </w:r>
-      <w:r>
-        <w:rPr>
-          <w:i/>
-        </w:rPr>
-        <w:t>.</w:t>
-      </w:r>
-    </w:p>
-    <w:p>
-      <w:pPr>
-        <w:pStyle w:val="Heading3"/>
-      </w:pPr>
-      <w:r>
-        <w:t>Output</w:t>
-      </w:r>
-    </w:p>
-    <w:p>
-      <w:pPr>
-        <w:pStyle w:val="ListParagraph"/>
-        <w:numPr>
-          <w:ilvl w:val="0"/>
-          <w:numId w:val="2"/>
-        </w:numPr>
-      </w:pPr>
-      <w:r>
-        <w:t>Tuning table (key + overtone ~ frequency)</w:t>
-      </w:r>
-      <w:r>
-        <w:t>.</w:t>
-      </w:r>
-    </w:p>
-    <w:p>
-      <w:pPr>
-        <w:pStyle w:val="ListParagraph"/>
-        <w:numPr>
-          <w:ilvl w:val="0"/>
-          <w:numId w:val="2"/>
-        </w:numPr>
-      </w:pPr>
-      <w:r>
-        <w:t>Tuning curve (key ~ cent).</w:t>
-      </w:r>
-    </w:p>
-    <w:p>
-      <w:pPr>
-        <w:pStyle w:val="ListParagraph"/>
-        <w:numPr>
-          <w:ilvl w:val="0"/>
-          <w:numId w:val="2"/>
-        </w:numPr>
-      </w:pPr>
-      <w:r>
-        <w:t>Frequency matching</w:t>
-      </w:r>
-      <w:r>
-        <w:t xml:space="preserve"> plot (key ~ </w:t>
-      </w:r>
-      <w:r>
-        <w:t>volume</w:t>
-      </w:r>
-      <w:r>
-        <w:t>).</w:t>
-      </w:r>
-    </w:p>
-    <w:p>
-      <w:pPr>
-        <w:pStyle w:val="Heading3"/>
-      </w:pPr>
-      <w:r>
-        <w:t>Options</w:t>
-      </w:r>
-    </w:p>
-    <w:p>
-      <w:pPr>
-        <w:pStyle w:val="ListParagraph"/>
-        <w:numPr>
-          <w:ilvl w:val="0"/>
-          <w:numId w:val="4"/>
-        </w:numPr>
-      </w:pPr>
-      <w:r>
-        <w:rPr>
-          <w:rStyle w:val="codeChar"/>
-        </w:rPr>
-        <w:t>noteRange, noteStart, A4Frequency, exportTunedSamples, reportFormat</w:t>
-      </w:r>
-      <w:r>
-        <w:t xml:space="preserve"> is the same as </w:t>
-      </w:r>
-      <w:r>
-        <w:rPr>
-          <w:rStyle w:val="codeChar"/>
-        </w:rPr>
-        <w:t>pianoTuner</w:t>
-      </w:r>
-      <w:r>
-        <w:t>.</w:t>
-      </w:r>
-    </w:p>
-    <w:p>
-      <w:pPr>
-        <w:pStyle w:val="ListParagraph"/>
-        <w:numPr>
-          <w:ilvl w:val="0"/>
-          <w:numId w:val="4"/>
-        </w:numPr>
-      </w:pPr>
-      <w:r>
-        <w:rPr>
-          <w:rStyle w:val="codeChar"/>
-        </w:rPr>
-        <w:t>saveTuningFile</w:t>
-      </w:r>
-      <w:r>
-        <w:t xml:space="preserve"> rather than generating inharmonicity information, </w:t>
-      </w:r>
-      <w:r>
-        <w:t>the Tuning Shift will be generated, which defines the shift steps of frequency domain samples (which is proportional to the pitch that tuned, in our current program, the 10 shift is 1 cent).</w:t>
-      </w:r>
-    </w:p>
-    <w:p>
-      <w:pPr>
-        <w:pStyle w:val="ListParagraph"/>
-        <w:numPr>
-          <w:ilvl w:val="0"/>
-          <w:numId w:val="4"/>
-        </w:numPr>
-      </w:pPr>
-      <w:r>
-        <w:rPr>
-          <w:rStyle w:val="codeChar"/>
-        </w:rPr>
-        <w:t>peakSharpness</w:t>
-      </w:r>
-      <w:r>
-        <w:t xml:space="preserve"> defines the power that been added to the Fourier transformation result.</w:t>
-      </w:r>
-    </w:p>
-    <w:p>
-      <w:pPr>
-        <w:pStyle w:val="ListParagraph"/>
-        <w:numPr>
-          <w:ilvl w:val="0"/>
-          <w:numId w:val="4"/>
-        </w:numPr>
-      </w:pPr>
-      <w:r>
-        <w:rPr>
-          <w:rStyle w:val="codeChar"/>
-        </w:rPr>
-        <w:t>loadTuneShift</w:t>
-      </w:r>
-      <w:r>
-        <w:t xml:space="preserve"> defines the path of entropy tuning shift file. It will skip the entropy tuning process, and use this as the tuning strategy.</w:t>
-      </w:r>
-    </w:p>
-    <w:p>
-      <w:pPr>
-        <w:pStyle w:val="Heading2"/>
-      </w:pPr>
-      <w:r>
-        <w:t>purePianoTuner</w:t>
-      </w:r>
-      <w:r>
-        <w:t>[.</w:t>
+        <w:t>In</w:t>
       </w:r>
       <w:bookmarkStart w:id="0" w:name="_GoBack"/>
       <w:bookmarkEnd w:id="0"/>
       <w:r>
-        <w:t>]</w:t>
+        <w:t>put</w:t>
+      </w:r>
+    </w:p>
+    <w:p>
+      <w:pPr>
+        <w:pStyle w:val="ListParagraph"/>
+        <w:numPr>
+          <w:ilvl w:val="0"/>
+          <w:numId w:val="1"/>
+        </w:numPr>
+        <w:rPr>
+          <w:i/>
+        </w:rPr>
+      </w:pPr>
+      <w:r>
+        <w:rPr>
+          <w:i/>
+        </w:rPr>
+        <w:t>Same as</w:t>
+      </w:r>
+      <w:r>
+        <w:rPr>
+          <w:i/>
+        </w:rPr>
+        <w:t xml:space="preserve"> </w:t>
+      </w:r>
+      <w:r>
+        <w:rPr>
+          <w:rStyle w:val="codeChar"/>
+        </w:rPr>
+        <w:t>pianoTuner</w:t>
+      </w:r>
+      <w:r>
+        <w:rPr>
+          <w:i/>
+        </w:rPr>
+        <w:t>.</w:t>
+      </w:r>
+    </w:p>
+    <w:p>
+      <w:pPr>
+        <w:pStyle w:val="Heading3"/>
+      </w:pPr>
+      <w:r>
+        <w:t>Output</w:t>
+      </w:r>
+    </w:p>
+    <w:p>
+      <w:pPr>
+        <w:pStyle w:val="ListParagraph"/>
+        <w:numPr>
+          <w:ilvl w:val="0"/>
+          <w:numId w:val="2"/>
+        </w:numPr>
+      </w:pPr>
+      <w:r>
+        <w:t>Tuning table (key + overtone ~ frequency)</w:t>
+      </w:r>
+      <w:r>
+        <w:t>.</w:t>
+      </w:r>
+    </w:p>
+    <w:p>
+      <w:pPr>
+        <w:pStyle w:val="ListParagraph"/>
+        <w:numPr>
+          <w:ilvl w:val="0"/>
+          <w:numId w:val="2"/>
+        </w:numPr>
+      </w:pPr>
+      <w:r>
+        <w:t>Tuning curve (key ~ cent).</w:t>
+      </w:r>
+    </w:p>
+    <w:p>
+      <w:pPr>
+        <w:pStyle w:val="ListParagraph"/>
+        <w:numPr>
+          <w:ilvl w:val="0"/>
+          <w:numId w:val="2"/>
+        </w:numPr>
+      </w:pPr>
+      <w:r>
+        <w:t>Frequency matching</w:t>
+      </w:r>
+      <w:r>
+        <w:t xml:space="preserve"> plot (key ~ </w:t>
+      </w:r>
+      <w:r>
+        <w:t>volume</w:t>
+      </w:r>
+      <w:r>
+        <w:t>).</w:t>
+      </w:r>
+    </w:p>
+    <w:p>
+      <w:pPr>
+        <w:pStyle w:val="Heading3"/>
+      </w:pPr>
+      <w:r>
+        <w:t>Options</w:t>
+      </w:r>
+    </w:p>
+    <w:p>
+      <w:pPr>
+        <w:pStyle w:val="ListParagraph"/>
+        <w:numPr>
+          <w:ilvl w:val="0"/>
+          <w:numId w:val="4"/>
+        </w:numPr>
+      </w:pPr>
+      <w:r>
+        <w:rPr>
+          <w:rStyle w:val="codeChar"/>
+        </w:rPr>
+        <w:t>noteRange, noteStart, A4Frequency, exportTunedSamples, reportFormat</w:t>
+      </w:r>
+      <w:r>
+        <w:t xml:space="preserve"> is the same as </w:t>
+      </w:r>
+      <w:r>
+        <w:rPr>
+          <w:rStyle w:val="codeChar"/>
+        </w:rPr>
+        <w:t>pianoTuner</w:t>
+      </w:r>
+      <w:r>
+        <w:t>.</w:t>
+      </w:r>
+    </w:p>
+    <w:p>
+      <w:pPr>
+        <w:pStyle w:val="ListParagraph"/>
+        <w:numPr>
+          <w:ilvl w:val="0"/>
+          <w:numId w:val="4"/>
+        </w:numPr>
+      </w:pPr>
+      <w:r>
+        <w:rPr>
+          <w:rStyle w:val="codeChar"/>
+        </w:rPr>
+        <w:t>saveTuningFile</w:t>
+      </w:r>
+      <w:r>
+        <w:t xml:space="preserve"> rather than generating inharmonicity information, </w:t>
+      </w:r>
+      <w:r>
+        <w:t>the Tuning Shift will be generated, which defines the shift steps of frequency domain samples (which is proportional to the pitch that tuned, in our current program, the 10 shift is 1 cent).</w:t>
+      </w:r>
+    </w:p>
+    <w:p>
+      <w:pPr>
+        <w:pStyle w:val="ListParagraph"/>
+        <w:numPr>
+          <w:ilvl w:val="0"/>
+          <w:numId w:val="4"/>
+        </w:numPr>
+      </w:pPr>
+      <w:r>
+        <w:rPr>
+          <w:rStyle w:val="codeChar"/>
+        </w:rPr>
+        <w:t>peakSharpness</w:t>
+      </w:r>
+      <w:r>
+        <w:t xml:space="preserve"> defines the power that been added to the Fourier transformation result.</w:t>
+      </w:r>
+    </w:p>
+    <w:p>
+      <w:pPr>
+        <w:pStyle w:val="ListParagraph"/>
+        <w:numPr>
+          <w:ilvl w:val="0"/>
+          <w:numId w:val="4"/>
+        </w:numPr>
+      </w:pPr>
+      <w:r>
+        <w:rPr>
+          <w:rStyle w:val="codeChar"/>
+        </w:rPr>
+        <w:t>loadTuneShift</w:t>
+      </w:r>
+      <w:r>
+        <w:t xml:space="preserve"> defines the path of entropy tuning shift file. It will skip the entropy tuning process, and use this as the tuning strategy.</w:t>
+      </w:r>
+    </w:p>
+    <w:p>
+      <w:pPr>
+        <w:pStyle w:val="ListParagraph"/>
+        <w:numPr>
+          <w:ilvl w:val="0"/>
+          <w:numId w:val="4"/>
+        </w:numPr>
+      </w:pPr>
+      <w:r>
+        <w:rPr>
+          <w:rStyle w:val="codeChar"/>
+        </w:rPr>
+        <w:t>midiFile</w:t>
+      </w:r>
+      <w:r>
+        <w:t xml:space="preserve"> defines the path of midi file for the song we which to add the bias to the entropy minimizer for tuning.</w:t>
+      </w:r>
+    </w:p>
+    <w:p>
+      <w:pPr>
+        <w:pStyle w:val="Heading2"/>
+      </w:pPr>
+      <w:r>
+        <w:t>purePianoTuner</w:t>
+      </w:r>
+      <w:r>
+        <w:t>[.]</w:t>
       </w:r>
     </w:p>
     <w:p>
@@ -962,7 +980,7 @@
           <w:rPr>
             <w:noProof/>
           </w:rPr>
-          <w:t>1</w:t>
+          <w:t>2</w:t>
         </w:r>
         <w:r>
           <w:rPr>
@@ -3024,7 +3042,7 @@
 </file>
 
 <file path=customXml/itemProps1.xml><?xml version="1.0" encoding="utf-8"?>
-<ds:datastoreItem xmlns:ds="http://schemas.openxmlformats.org/officeDocument/2006/customXml" ds:itemID="{08353490-7607-499F-8819-D9A713670434}">
+<ds:datastoreItem xmlns:ds="http://schemas.openxmlformats.org/officeDocument/2006/customXml" ds:itemID="{C65343D3-29B5-4874-9218-0B1A76E96A15}">
   <ds:schemaRefs>
     <ds:schemaRef ds:uri="http://schemas.openxmlformats.org/officeDocument/2006/bibliography"/>
   </ds:schemaRefs>

</xml_diff>

<commit_message>
fix grammar in document
</commit_message>
<xml_diff>
--- a/res/document/User Guideline.docx
+++ b/res/document/User Guideline.docx
@@ -20,11 +20,19 @@
           <w:i/>
         </w:rPr>
       </w:pPr>
+      <w:proofErr w:type="spellStart"/>
       <w:r>
         <w:rPr>
           <w:i/>
         </w:rPr>
-        <w:t>Zuheng Kang</w:t>
+        <w:t>Zuheng</w:t>
+      </w:r>
+      <w:proofErr w:type="spellEnd"/>
+      <w:r>
+        <w:rPr>
+          <w:i/>
+        </w:rPr>
+        <w:t xml:space="preserve"> Kang</w:t>
       </w:r>
     </w:p>
     <w:p>
@@ -37,17 +45,63 @@
     </w:p>
     <w:p>
       <w:r>
-        <w:t>This project is a research project, however it is written in Mathematica ® at this time.</w:t>
-      </w:r>
-      <w:r>
-        <w:t xml:space="preserve"> The demo code for these functions are in </w:t>
-      </w:r>
-      <w:r>
-        <w:rPr>
-          <w:rStyle w:val="codeChar"/>
-        </w:rPr>
-        <w:t>*/src/Piano Tuning.nb</w:t>
-      </w:r>
+        <w:t xml:space="preserve">This project is a research project, </w:t>
+      </w:r>
+      <w:r>
+        <w:rPr>
+          <w:noProof/>
+        </w:rPr>
+        <w:t>however</w:t>
+      </w:r>
+      <w:r>
+        <w:rPr>
+          <w:noProof/>
+        </w:rPr>
+        <w:t>,</w:t>
+      </w:r>
+      <w:r>
+        <w:t xml:space="preserve"> it is written in Mathematica ® at this time.</w:t>
+      </w:r>
+      <w:r>
+        <w:t xml:space="preserve"> The demo code for these functions </w:t>
+      </w:r>
+      <w:r>
+        <w:rPr>
+          <w:noProof/>
+        </w:rPr>
+        <w:t>is</w:t>
+      </w:r>
+      <w:r>
+        <w:t xml:space="preserve"> in </w:t>
+      </w:r>
+      <w:r>
+        <w:rPr>
+          <w:rStyle w:val="codeChar"/>
+        </w:rPr>
+        <w:t>*/</w:t>
+      </w:r>
+      <w:proofErr w:type="spellStart"/>
+      <w:r>
+        <w:rPr>
+          <w:rStyle w:val="codeChar"/>
+        </w:rPr>
+        <w:t>src</w:t>
+      </w:r>
+      <w:proofErr w:type="spellEnd"/>
+      <w:r>
+        <w:rPr>
+          <w:rStyle w:val="codeChar"/>
+        </w:rPr>
+        <w:t xml:space="preserve">/Piano </w:t>
+      </w:r>
+      <w:proofErr w:type="spellStart"/>
+      <w:r>
+        <w:rPr>
+          <w:rStyle w:val="codeChar"/>
+        </w:rPr>
+        <w:t>Tuning.nb</w:t>
+      </w:r>
+      <w:proofErr w:type="spellEnd"/>
       <w:r>
         <w:t>.</w:t>
       </w:r>
@@ -79,7 +133,21 @@
         <w:rPr>
           <w:rStyle w:val="codeChar"/>
         </w:rPr>
-        <w:t>/src/</w:t>
+        <w:t>/</w:t>
+      </w:r>
+      <w:proofErr w:type="spellStart"/>
+      <w:r>
+        <w:rPr>
+          <w:rStyle w:val="codeChar"/>
+        </w:rPr>
+        <w:t>src</w:t>
+      </w:r>
+      <w:proofErr w:type="spellEnd"/>
+      <w:r>
+        <w:rPr>
+          <w:rStyle w:val="codeChar"/>
+        </w:rPr>
+        <w:t>/</w:t>
       </w:r>
       <w:r>
         <w:t xml:space="preserve"> folder.</w:t>
@@ -97,11 +165,39 @@
         <w:t xml:space="preserve"> represents the project folder.</w:t>
       </w:r>
       <w:r>
-        <w:t xml:space="preserve"> Otherwise, user need to assign variable </w:t>
-      </w:r>
-      <w:r>
-        <w:rPr>
-          <w:rStyle w:val="codeChar"/>
+        <w:t xml:space="preserve"> Otherwise, </w:t>
+      </w:r>
+      <w:r>
+        <w:t xml:space="preserve">the </w:t>
+      </w:r>
+      <w:r>
+        <w:rPr>
+          <w:noProof/>
+        </w:rPr>
+        <w:t>user</w:t>
+      </w:r>
+      <w:r>
+        <w:t xml:space="preserve"> </w:t>
+      </w:r>
+      <w:r>
+        <w:rPr>
+          <w:noProof/>
+        </w:rPr>
+        <w:t>need</w:t>
+      </w:r>
+      <w:r>
+        <w:rPr>
+          <w:noProof/>
+        </w:rPr>
+        <w:t>s</w:t>
+      </w:r>
+      <w:r>
+        <w:t xml:space="preserve"> to assign variable </w:t>
+      </w:r>
+      <w:r>
+        <w:rPr>
+          <w:rStyle w:val="codeChar"/>
+          <w:noProof/>
         </w:rPr>
         <w:t>packageDirectory</w:t>
       </w:r>
@@ -112,13 +208,21 @@
         <w:rPr>
           <w:rStyle w:val="codeChar"/>
         </w:rPr>
-        <w:t>*</w:t>
-      </w:r>
-      <w:r>
-        <w:rPr>
-          <w:rStyle w:val="codeChar"/>
-        </w:rPr>
-        <w:t>/src/</w:t>
+        <w:t>*/</w:t>
+      </w:r>
+      <w:proofErr w:type="spellStart"/>
+      <w:r>
+        <w:rPr>
+          <w:rStyle w:val="codeChar"/>
+        </w:rPr>
+        <w:t>src</w:t>
+      </w:r>
+      <w:proofErr w:type="spellEnd"/>
+      <w:r>
+        <w:rPr>
+          <w:rStyle w:val="codeChar"/>
+        </w:rPr>
+        <w:t>/</w:t>
       </w:r>
       <w:r>
         <w:t>.</w:t>
@@ -136,8 +240,18 @@
       <w:pPr>
         <w:pStyle w:val="Heading2"/>
       </w:pPr>
-      <w:r>
-        <w:t>pianoTuner[.]</w:t>
+      <w:proofErr w:type="spellStart"/>
+      <w:proofErr w:type="gramStart"/>
+      <w:r>
+        <w:t>pianoTuner</w:t>
+      </w:r>
+      <w:proofErr w:type="spellEnd"/>
+      <w:r>
+        <w:t>[</w:t>
+      </w:r>
+      <w:proofErr w:type="gramEnd"/>
+      <w:r>
+        <w:t>.]</w:t>
       </w:r>
     </w:p>
     <w:p>
@@ -147,17 +261,12 @@
       <w:r>
         <w:rPr>
           <w:rStyle w:val="codeChar"/>
+          <w:noProof/>
         </w:rPr>
         <w:t>pianoTuner</w:t>
       </w:r>
       <w:r>
-        <w:t xml:space="preserve"> function is the traditional tuning</w:t>
-      </w:r>
-      <w:r>
-        <w:t xml:space="preserve"> </w:t>
-      </w:r>
-      <w:r>
-        <w:t>method function.</w:t>
+        <w:t xml:space="preserve"> function is the traditional tuning method function.</w:t>
       </w:r>
     </w:p>
     <w:p>
@@ -170,7 +279,22 @@
     </w:p>
     <w:p>
       <w:r>
-        <w:t>Audio samples folder path for piano keys. It support two naming systems:</w:t>
+        <w:t xml:space="preserve">Audio samples folder path for piano keys. It </w:t>
+      </w:r>
+      <w:r>
+        <w:rPr>
+          <w:noProof/>
+        </w:rPr>
+        <w:t>support</w:t>
+      </w:r>
+      <w:r>
+        <w:rPr>
+          <w:noProof/>
+        </w:rPr>
+        <w:t>s</w:t>
+      </w:r>
+      <w:r>
+        <w:t xml:space="preserve"> two naming systems:</w:t>
       </w:r>
     </w:p>
     <w:p>
@@ -194,7 +318,58 @@
         </w:numPr>
       </w:pPr>
       <w:r>
-        <w:t xml:space="preserve">Key numbers, the number start from lowest key as 1. If the lowest key is “A0”, then the number is the same as the number which is written inside the piano keys. If naming system is start from </w:t>
+        <w:t>Key numbers, the number start</w:t>
+      </w:r>
+      <w:r>
+        <w:t>s</w:t>
+      </w:r>
+      <w:r>
+        <w:t xml:space="preserve"> from </w:t>
+      </w:r>
+      <w:r>
+        <w:t xml:space="preserve">the </w:t>
+      </w:r>
+      <w:r>
+        <w:rPr>
+          <w:noProof/>
+        </w:rPr>
+        <w:t>lowest</w:t>
+      </w:r>
+      <w:r>
+        <w:t xml:space="preserve"> key </w:t>
+      </w:r>
+      <w:r>
+        <w:t>at</w:t>
+      </w:r>
+      <w:r>
+        <w:t xml:space="preserve"> 1. If the lowest key is “A0”, then the number is the same as the number which is written inside the piano</w:t>
+      </w:r>
+      <w:r>
+        <w:t xml:space="preserve"> on the</w:t>
+      </w:r>
+      <w:r>
+        <w:t xml:space="preserve"> keys. If </w:t>
+      </w:r>
+      <w:r>
+        <w:t xml:space="preserve">the </w:t>
+      </w:r>
+      <w:r>
+        <w:rPr>
+          <w:noProof/>
+        </w:rPr>
+        <w:t>naming</w:t>
+      </w:r>
+      <w:r>
+        <w:t xml:space="preserve"> system </w:t>
+      </w:r>
+      <w:r>
+        <w:rPr>
+          <w:noProof/>
+        </w:rPr>
+        <w:t xml:space="preserve">starts </w:t>
+      </w:r>
+      <w:r>
+        <w:t xml:space="preserve">from </w:t>
       </w:r>
       <w:r>
         <w:t>0 as “A0”</w:t>
@@ -269,11 +444,30 @@
       <w:r>
         <w:rPr>
           <w:rStyle w:val="codeChar"/>
+          <w:noProof/>
         </w:rPr>
         <w:t>noteRange</w:t>
       </w:r>
       <w:r>
-        <w:t xml:space="preserve"> defines the lowest and highest note on piano, for 88 keys piano is “A0” and “C8”.</w:t>
+        <w:t xml:space="preserve"> defines the lowest and highest note on </w:t>
+      </w:r>
+      <w:r>
+        <w:t xml:space="preserve">the </w:t>
+      </w:r>
+      <w:r>
+        <w:rPr>
+          <w:noProof/>
+        </w:rPr>
+        <w:t>piano</w:t>
+      </w:r>
+      <w:r>
+        <w:t>, for 88-</w:t>
+      </w:r>
+      <w:r>
+        <w:t>key</w:t>
+      </w:r>
+      <w:r>
+        <w:t xml:space="preserve"> piano is “A0” and “C8”.</w:t>
       </w:r>
     </w:p>
     <w:p>
@@ -287,6 +481,7 @@
       <w:r>
         <w:rPr>
           <w:rStyle w:val="codeChar"/>
+          <w:noProof/>
         </w:rPr>
         <w:t>deleteNotes</w:t>
       </w:r>
@@ -305,6 +500,7 @@
       <w:r>
         <w:rPr>
           <w:rStyle w:val="codeChar"/>
+          <w:noProof/>
         </w:rPr>
         <w:t>noteStart</w:t>
       </w:r>
@@ -320,14 +516,33 @@
           <w:numId w:val="3"/>
         </w:numPr>
       </w:pPr>
+      <w:proofErr w:type="spellStart"/>
+      <w:proofErr w:type="gramStart"/>
       <w:r>
         <w:rPr>
           <w:rStyle w:val="codeChar"/>
         </w:rPr>
         <w:t>tuningSplit</w:t>
       </w:r>
-      <w:r>
-        <w:t xml:space="preserve"> defines the split point of two tuning method. If “C#4”, it said the split point is at “C#4/D4”.</w:t>
+      <w:proofErr w:type="spellEnd"/>
+      <w:proofErr w:type="gramEnd"/>
+      <w:r>
+        <w:t xml:space="preserve"> defines the split point of two tuning </w:t>
+      </w:r>
+      <w:r>
+        <w:rPr>
+          <w:noProof/>
+        </w:rPr>
+        <w:t>method</w:t>
+      </w:r>
+      <w:r>
+        <w:rPr>
+          <w:noProof/>
+        </w:rPr>
+        <w:t>s</w:t>
+      </w:r>
+      <w:r>
+        <w:t>. If “C#4”, it said the split point is at “C#4/D4”.</w:t>
       </w:r>
     </w:p>
     <w:p>
@@ -341,6 +556,7 @@
       <w:r>
         <w:rPr>
           <w:rStyle w:val="codeChar"/>
+          <w:noProof/>
         </w:rPr>
         <w:t>tuningMethod</w:t>
       </w:r>
@@ -363,7 +579,16 @@
         <w:t>rd</w:t>
       </w:r>
       <w:r>
-        <w:t xml:space="preserve"> overtone, since this frequency ideally should match. For the higher part, the note’s 4</w:t>
+        <w:t xml:space="preserve"> </w:t>
+      </w:r>
+      <w:r>
+        <w:rPr>
+          <w:noProof/>
+        </w:rPr>
+        <w:t>overtone</w:t>
+      </w:r>
+      <w:r>
+        <w:t xml:space="preserve"> since this frequency ideally should match. For the higher part, the note’s 4</w:t>
       </w:r>
       <w:r>
         <w:rPr>
@@ -392,6 +617,7 @@
       <w:r>
         <w:rPr>
           <w:rStyle w:val="codeChar"/>
+          <w:noProof/>
         </w:rPr>
         <w:t>polynomialOrder</w:t>
       </w:r>
@@ -407,12 +633,14 @@
           <w:numId w:val="3"/>
         </w:numPr>
       </w:pPr>
+      <w:proofErr w:type="gramStart"/>
       <w:r>
         <w:rPr>
           <w:rStyle w:val="codeChar"/>
         </w:rPr>
         <w:t>temperament</w:t>
       </w:r>
+      <w:proofErr w:type="gramEnd"/>
       <w:r>
         <w:t xml:space="preserve"> defines the temperament of tuning. It could be the name of the temperament file in the </w:t>
       </w:r>
@@ -437,6 +665,7 @@
       <w:r>
         <w:rPr>
           <w:rStyle w:val="codeChar"/>
+          <w:noProof/>
         </w:rPr>
         <w:t>tempermentMajor</w:t>
       </w:r>
@@ -460,7 +689,16 @@
         <w:t>A4Frequency</w:t>
       </w:r>
       <w:r>
-        <w:t xml:space="preserve"> defines the standard frequency, it is usually in 440 Hz.</w:t>
+        <w:t xml:space="preserve"> defines the standard frequency, it is usually </w:t>
+      </w:r>
+      <w:r>
+        <w:rPr>
+          <w:noProof/>
+        </w:rPr>
+        <w:t>at</w:t>
+      </w:r>
+      <w:r>
+        <w:t xml:space="preserve"> 440 Hz.</w:t>
       </w:r>
     </w:p>
     <w:p>
@@ -471,12 +709,16 @@
           <w:numId w:val="3"/>
         </w:numPr>
       </w:pPr>
+      <w:proofErr w:type="spellStart"/>
+      <w:proofErr w:type="gramStart"/>
       <w:r>
         <w:rPr>
           <w:rStyle w:val="codeChar"/>
         </w:rPr>
         <w:t>saveTuningFile</w:t>
       </w:r>
+      <w:proofErr w:type="spellEnd"/>
+      <w:proofErr w:type="gramEnd"/>
       <w:r>
         <w:t xml:space="preserve"> defines the name of tuning file, the tuning file stores the inharmonicity information. If assigned, the file will be generated within the </w:t>
       </w:r>
@@ -484,7 +726,21 @@
         <w:rPr>
           <w:rStyle w:val="codeChar"/>
         </w:rPr>
-        <w:t>*/src/</w:t>
+        <w:t>*/</w:t>
+      </w:r>
+      <w:proofErr w:type="spellStart"/>
+      <w:r>
+        <w:rPr>
+          <w:rStyle w:val="codeChar"/>
+        </w:rPr>
+        <w:t>src</w:t>
+      </w:r>
+      <w:proofErr w:type="spellEnd"/>
+      <w:r>
+        <w:rPr>
+          <w:rStyle w:val="codeChar"/>
+        </w:rPr>
+        <w:t>/</w:t>
       </w:r>
       <w:r>
         <w:t xml:space="preserve"> folder.</w:t>
@@ -496,7 +752,22 @@
         <w:t>and the</w:t>
       </w:r>
       <w:r>
-        <w:t xml:space="preserve"> frequencies information is also generated.</w:t>
+        <w:t xml:space="preserve"> </w:t>
+      </w:r>
+      <w:r>
+        <w:t>frequency</w:t>
+      </w:r>
+      <w:r>
+        <w:t xml:space="preserve"> information </w:t>
+      </w:r>
+      <w:r>
+        <w:rPr>
+          <w:noProof/>
+        </w:rPr>
+        <w:t>are</w:t>
+      </w:r>
+      <w:r>
+        <w:t xml:space="preserve"> also generated.</w:t>
       </w:r>
     </w:p>
     <w:p>
@@ -507,14 +778,30 @@
           <w:numId w:val="3"/>
         </w:numPr>
       </w:pPr>
+      <w:proofErr w:type="spellStart"/>
+      <w:proofErr w:type="gramStart"/>
       <w:r>
         <w:rPr>
           <w:rStyle w:val="codeChar"/>
         </w:rPr>
         <w:t>reportFormat</w:t>
       </w:r>
-      <w:r>
-        <w:t xml:space="preserve"> defines which format will be generated for report – tuning curves, tuning table.</w:t>
+      <w:proofErr w:type="spellEnd"/>
+      <w:proofErr w:type="gramEnd"/>
+      <w:r>
+        <w:t xml:space="preserve"> defines which format will be generated for </w:t>
+      </w:r>
+      <w:r>
+        <w:t xml:space="preserve">the </w:t>
+      </w:r>
+      <w:r>
+        <w:rPr>
+          <w:noProof/>
+        </w:rPr>
+        <w:t>report</w:t>
+      </w:r>
+      <w:r>
+        <w:t xml:space="preserve"> – tuning curves, tuning table.</w:t>
       </w:r>
     </w:p>
     <w:p>
@@ -525,12 +812,16 @@
           <w:numId w:val="3"/>
         </w:numPr>
       </w:pPr>
+      <w:proofErr w:type="spellStart"/>
+      <w:proofErr w:type="gramStart"/>
       <w:r>
         <w:rPr>
           <w:rStyle w:val="codeChar"/>
         </w:rPr>
         <w:t>exportTunedSamples</w:t>
       </w:r>
+      <w:proofErr w:type="spellEnd"/>
+      <w:proofErr w:type="gramEnd"/>
       <w:r>
         <w:t xml:space="preserve"> defines the path to export the tuned samples. The program will tune the sample.</w:t>
       </w:r>
@@ -539,17 +830,31 @@
       <w:pPr>
         <w:pStyle w:val="Heading2"/>
       </w:pPr>
-      <w:r>
-        <w:t>entropyPianoTuner[.]</w:t>
-      </w:r>
-    </w:p>
-    <w:p>
-      <w:r>
-        <w:rPr>
-          <w:rStyle w:val="codeChar"/>
-        </w:rPr>
+      <w:proofErr w:type="spellStart"/>
+      <w:proofErr w:type="gramStart"/>
+      <w:r>
         <w:t>entropyPianoTuner</w:t>
       </w:r>
+      <w:proofErr w:type="spellEnd"/>
+      <w:r>
+        <w:t>[</w:t>
+      </w:r>
+      <w:proofErr w:type="gramEnd"/>
+      <w:r>
+        <w:t>.]</w:t>
+      </w:r>
+    </w:p>
+    <w:p>
+      <w:proofErr w:type="spellStart"/>
+      <w:proofErr w:type="gramStart"/>
+      <w:r>
+        <w:rPr>
+          <w:rStyle w:val="codeChar"/>
+        </w:rPr>
+        <w:t>entropyPianoTuner</w:t>
+      </w:r>
+      <w:proofErr w:type="spellEnd"/>
+      <w:proofErr w:type="gramEnd"/>
       <w:r>
         <w:t xml:space="preserve"> defines the entropy piano tuning method function.</w:t>
       </w:r>
@@ -561,8 +866,6 @@
       <w:r>
         <w:t>In</w:t>
       </w:r>
-      <w:bookmarkStart w:id="0" w:name="_GoBack"/>
-      <w:bookmarkEnd w:id="0"/>
       <w:r>
         <w:t>put</w:t>
       </w:r>
@@ -582,17 +885,12 @@
         <w:rPr>
           <w:i/>
         </w:rPr>
-        <w:t>Same as</w:t>
-      </w:r>
-      <w:r>
-        <w:rPr>
-          <w:i/>
-        </w:rPr>
-        <w:t xml:space="preserve"> </w:t>
-      </w:r>
-      <w:r>
-        <w:rPr>
-          <w:rStyle w:val="codeChar"/>
+        <w:t xml:space="preserve">Same as </w:t>
+      </w:r>
+      <w:r>
+        <w:rPr>
+          <w:rStyle w:val="codeChar"/>
+          <w:noProof/>
         </w:rPr>
         <w:t>pianoTuner</w:t>
       </w:r>
@@ -678,15 +976,59 @@
       <w:r>
         <w:rPr>
           <w:rStyle w:val="codeChar"/>
-        </w:rPr>
-        <w:t>noteRange, noteStart, A4Frequency, exportTunedSamples, reportFormat</w:t>
-      </w:r>
+          <w:noProof/>
+        </w:rPr>
+        <w:t>noteRange</w:t>
+      </w:r>
+      <w:r>
+        <w:rPr>
+          <w:rStyle w:val="codeChar"/>
+        </w:rPr>
+        <w:t xml:space="preserve">, </w:t>
+      </w:r>
+      <w:proofErr w:type="spellStart"/>
+      <w:r>
+        <w:rPr>
+          <w:rStyle w:val="codeChar"/>
+        </w:rPr>
+        <w:t>noteStart</w:t>
+      </w:r>
+      <w:proofErr w:type="spellEnd"/>
+      <w:r>
+        <w:rPr>
+          <w:rStyle w:val="codeChar"/>
+        </w:rPr>
+        <w:t xml:space="preserve">, A4Frequency, </w:t>
+      </w:r>
+      <w:proofErr w:type="spellStart"/>
+      <w:r>
+        <w:rPr>
+          <w:rStyle w:val="codeChar"/>
+        </w:rPr>
+        <w:t>exportTunedSamples</w:t>
+      </w:r>
+      <w:proofErr w:type="spellEnd"/>
+      <w:r>
+        <w:rPr>
+          <w:rStyle w:val="codeChar"/>
+        </w:rPr>
+        <w:t xml:space="preserve">, </w:t>
+      </w:r>
+      <w:proofErr w:type="spellStart"/>
+      <w:r>
+        <w:rPr>
+          <w:rStyle w:val="codeChar"/>
+        </w:rPr>
+        <w:t>reportFormat</w:t>
+      </w:r>
+      <w:proofErr w:type="spellEnd"/>
       <w:r>
         <w:t xml:space="preserve"> is the same as </w:t>
       </w:r>
       <w:r>
         <w:rPr>
           <w:rStyle w:val="codeChar"/>
+          <w:noProof/>
         </w:rPr>
         <w:t>pianoTuner</w:t>
       </w:r>
@@ -702,12 +1044,16 @@
           <w:numId w:val="4"/>
         </w:numPr>
       </w:pPr>
+      <w:proofErr w:type="spellStart"/>
+      <w:proofErr w:type="gramStart"/>
       <w:r>
         <w:rPr>
           <w:rStyle w:val="codeChar"/>
         </w:rPr>
         <w:t>saveTuningFile</w:t>
       </w:r>
+      <w:proofErr w:type="spellEnd"/>
+      <w:proofErr w:type="gramEnd"/>
       <w:r>
         <w:t xml:space="preserve"> rather than generating inharmonicity information, </w:t>
       </w:r>
@@ -723,14 +1069,24 @@
           <w:numId w:val="4"/>
         </w:numPr>
       </w:pPr>
+      <w:proofErr w:type="spellStart"/>
+      <w:proofErr w:type="gramStart"/>
       <w:r>
         <w:rPr>
           <w:rStyle w:val="codeChar"/>
         </w:rPr>
         <w:t>peakSharpness</w:t>
       </w:r>
-      <w:r>
-        <w:t xml:space="preserve"> defines the power that been added to the Fourier transformation result.</w:t>
+      <w:proofErr w:type="spellEnd"/>
+      <w:proofErr w:type="gramEnd"/>
+      <w:r>
+        <w:t xml:space="preserve"> defines the power </w:t>
+      </w:r>
+      <w:r>
+        <w:t>that been added to the Fourier T</w:t>
+      </w:r>
+      <w:r>
+        <w:t>ransformation result.</w:t>
       </w:r>
     </w:p>
     <w:p>
@@ -741,12 +1097,16 @@
           <w:numId w:val="4"/>
         </w:numPr>
       </w:pPr>
+      <w:proofErr w:type="spellStart"/>
+      <w:proofErr w:type="gramStart"/>
       <w:r>
         <w:rPr>
           <w:rStyle w:val="codeChar"/>
         </w:rPr>
         <w:t>loadTuneShift</w:t>
       </w:r>
+      <w:proofErr w:type="spellEnd"/>
+      <w:proofErr w:type="gramEnd"/>
       <w:r>
         <w:t xml:space="preserve"> defines the path of entropy tuning shift file. It will skip the entropy tuning process, and use this as the tuning strategy.</w:t>
       </w:r>
@@ -759,25 +1119,36 @@
           <w:numId w:val="4"/>
         </w:numPr>
       </w:pPr>
+      <w:proofErr w:type="spellStart"/>
+      <w:proofErr w:type="gramStart"/>
       <w:r>
         <w:rPr>
           <w:rStyle w:val="codeChar"/>
         </w:rPr>
         <w:t>midiFile</w:t>
       </w:r>
-      <w:r>
-        <w:t xml:space="preserve"> defines the path of midi file for the song we which to add the bias to the entropy minimizer for tuning.</w:t>
+      <w:proofErr w:type="spellEnd"/>
+      <w:proofErr w:type="gramEnd"/>
+      <w:r>
+        <w:t xml:space="preserve"> defines the path of midi file for the song which to add the bias to the entropy minimizer for tuning.</w:t>
       </w:r>
     </w:p>
     <w:p>
       <w:pPr>
         <w:pStyle w:val="Heading2"/>
       </w:pPr>
+      <w:proofErr w:type="spellStart"/>
+      <w:proofErr w:type="gramStart"/>
       <w:r>
         <w:t>purePianoTuner</w:t>
       </w:r>
-      <w:r>
-        <w:t>[.]</w:t>
+      <w:proofErr w:type="spellEnd"/>
+      <w:r>
+        <w:t>[</w:t>
+      </w:r>
+      <w:proofErr w:type="gramEnd"/>
+      <w:r>
+        <w:t>.]</w:t>
       </w:r>
     </w:p>
     <w:p>
@@ -797,7 +1168,19 @@
         </w:numPr>
       </w:pPr>
       <w:r>
-        <w:t>Path that contains the audio samples for piano keys.</w:t>
+        <w:rPr>
+          <w:noProof/>
+        </w:rPr>
+        <w:t>The p</w:t>
+      </w:r>
+      <w:r>
+        <w:rPr>
+          <w:noProof/>
+        </w:rPr>
+        <w:t>ath</w:t>
+      </w:r>
+      <w:r>
+        <w:t xml:space="preserve"> that contains the audio samples for piano keys.</w:t>
       </w:r>
     </w:p>
     <w:p>
@@ -809,7 +1192,15 @@
         </w:numPr>
       </w:pPr>
       <w:r>
-        <w:t>Frequency information file that stores the real frequency information of audio samples.</w:t>
+        <w:t>The f</w:t>
+      </w:r>
+      <w:r>
+        <w:t>requency information file that</w:t>
+      </w:r>
+      <w:bookmarkStart w:id="0" w:name="_GoBack"/>
+      <w:bookmarkEnd w:id="0"/>
+      <w:r>
+        <w:t xml:space="preserve"> stores the real frequency information of audio samples.</w:t>
       </w:r>
     </w:p>
     <w:p>
@@ -821,7 +1212,10 @@
         </w:numPr>
       </w:pPr>
       <w:r>
-        <w:t>Inharmonicity file.</w:t>
+        <w:t>The i</w:t>
+      </w:r>
+      <w:r>
+        <w:t>nharmonicity file.</w:t>
       </w:r>
     </w:p>
     <w:p>
@@ -873,11 +1267,35 @@
           <w:numId w:val="6"/>
         </w:numPr>
       </w:pPr>
-      <w:r>
-        <w:rPr>
-          <w:rStyle w:val="codeChar"/>
-        </w:rPr>
-        <w:t>noteRange, noteStart, A4Frequency</w:t>
+      <w:proofErr w:type="spellStart"/>
+      <w:proofErr w:type="gramStart"/>
+      <w:r>
+        <w:rPr>
+          <w:rStyle w:val="codeChar"/>
+        </w:rPr>
+        <w:t>noteRange</w:t>
+      </w:r>
+      <w:proofErr w:type="spellEnd"/>
+      <w:proofErr w:type="gramEnd"/>
+      <w:r>
+        <w:rPr>
+          <w:rStyle w:val="codeChar"/>
+        </w:rPr>
+        <w:t xml:space="preserve">, </w:t>
+      </w:r>
+      <w:proofErr w:type="spellStart"/>
+      <w:r>
+        <w:rPr>
+          <w:rStyle w:val="codeChar"/>
+        </w:rPr>
+        <w:t>noteStart</w:t>
+      </w:r>
+      <w:proofErr w:type="spellEnd"/>
+      <w:r>
+        <w:rPr>
+          <w:rStyle w:val="codeChar"/>
+        </w:rPr>
+        <w:t>, A4Frequency</w:t>
       </w:r>
       <w:r>
         <w:t xml:space="preserve"> is the same.</w:t>
@@ -891,23 +1309,37 @@
           <w:numId w:val="6"/>
         </w:numPr>
       </w:pPr>
+      <w:proofErr w:type="spellStart"/>
+      <w:proofErr w:type="gramStart"/>
       <w:r>
         <w:rPr>
           <w:rStyle w:val="codeChar"/>
         </w:rPr>
         <w:t>loadEntropyShift</w:t>
       </w:r>
+      <w:proofErr w:type="spellEnd"/>
+      <w:proofErr w:type="gramEnd"/>
       <w:r>
         <w:t xml:space="preserve"> is similar to </w:t>
       </w:r>
+      <w:proofErr w:type="spellStart"/>
       <w:r>
         <w:rPr>
           <w:rStyle w:val="codeChar"/>
         </w:rPr>
         <w:t>loadTuningShift</w:t>
       </w:r>
-      <w:r>
-        <w:t xml:space="preserve"> in entropyPianoTuner.</w:t>
+      <w:proofErr w:type="spellEnd"/>
+      <w:r>
+        <w:t xml:space="preserve"> in </w:t>
+      </w:r>
+      <w:proofErr w:type="spellStart"/>
+      <w:r>
+        <w:t>entropyPianoTuner</w:t>
+      </w:r>
+      <w:proofErr w:type="spellEnd"/>
+      <w:r>
+        <w:t>.</w:t>
       </w:r>
     </w:p>
     <w:sectPr>
@@ -980,7 +1412,7 @@
           <w:rPr>
             <w:noProof/>
           </w:rPr>
-          <w:t>2</w:t>
+          <w:t>1</w:t>
         </w:r>
         <w:r>
           <w:rPr>
@@ -3042,7 +3474,7 @@
 </file>
 
 <file path=customXml/itemProps1.xml><?xml version="1.0" encoding="utf-8"?>
-<ds:datastoreItem xmlns:ds="http://schemas.openxmlformats.org/officeDocument/2006/customXml" ds:itemID="{C65343D3-29B5-4874-9218-0B1A76E96A15}">
+<ds:datastoreItem xmlns:ds="http://schemas.openxmlformats.org/officeDocument/2006/customXml" ds:itemID="{A35F9D54-EF9A-4C82-AB7A-DF05A85B00E1}">
   <ds:schemaRefs>
     <ds:schemaRef ds:uri="http://schemas.openxmlformats.org/officeDocument/2006/bibliography"/>
   </ds:schemaRefs>

</xml_diff>